<commit_message>
fix word in 1 report
</commit_message>
<xml_diff>
--- a/1 отчет.docx
+++ b/1 отчет.docx
@@ -465,7 +465,25 @@
           <w:sz w:val="28"/>
           <w:szCs w:val="28"/>
         </w:rPr>
-        <w:t xml:space="preserve">, блок-схему по алогритму, представленному в варианте и решение в </w:t>
+        <w:t xml:space="preserve">, блок-схему по </w:t>
+      </w:r>
+      <w:r>
+        <w:rPr>
+          <w:rFonts w:ascii="Times New Roman" w:hAnsi="Times New Roman" w:cs="Times New Roman"/>
+          <w:color w:val="000000"/>
+          <w:sz w:val="28"/>
+          <w:szCs w:val="28"/>
+        </w:rPr>
+        <w:t>алгоритму</w:t>
+      </w:r>
+      <w:r>
+        <w:rPr>
+          <w:rFonts w:ascii="Times New Roman" w:hAnsi="Times New Roman" w:cs="Times New Roman"/>
+          <w:color w:val="000000"/>
+          <w:sz w:val="28"/>
+          <w:szCs w:val="28"/>
+        </w:rPr>
+        <w:t xml:space="preserve">, представленному в варианте и решение в </w:t>
       </w:r>
       <w:r>
         <w:rPr>
@@ -507,6 +525,13 @@
     </w:p>
     <w:sdt>
       <w:sdtPr>
+        <w:rPr>
+          <w:rFonts w:asciiTheme="minorHAnsi" w:eastAsiaTheme="minorHAnsi" w:hAnsiTheme="minorHAnsi" w:cstheme="minorBidi"/>
+          <w:color w:val="auto"/>
+          <w:sz w:val="22"/>
+          <w:szCs w:val="22"/>
+          <w:lang w:val="ru-RU"/>
+        </w:rPr>
         <w:id w:val="37323603"/>
         <w:docPartObj>
           <w:docPartGallery w:val="Table of Contents"/>
@@ -515,14 +540,9 @@
       </w:sdtPr>
       <w:sdtEndPr>
         <w:rPr>
-          <w:rFonts w:asciiTheme="minorHAnsi" w:eastAsiaTheme="minorHAnsi" w:hAnsiTheme="minorHAnsi" w:cstheme="minorBidi"/>
           <w:b/>
           <w:bCs/>
           <w:noProof/>
-          <w:color w:val="auto"/>
-          <w:sz w:val="22"/>
-          <w:szCs w:val="22"/>
-          <w:lang w:val="ru-RU"/>
         </w:rPr>
       </w:sdtEndPr>
       <w:sdtContent>
@@ -548,7 +568,9 @@
               <w:tab w:val="right" w:leader="dot" w:pos="9345"/>
             </w:tabs>
             <w:rPr>
+              <w:rFonts w:eastAsiaTheme="minorEastAsia"/>
               <w:noProof/>
+              <w:lang w:eastAsia="ru-RU"/>
             </w:rPr>
           </w:pPr>
           <w:r>
@@ -560,7 +582,7 @@
           <w:r>
             <w:fldChar w:fldCharType="separate"/>
           </w:r>
-          <w:hyperlink w:anchor="_Toc88056083" w:history="1">
+          <w:hyperlink w:anchor="_Toc88060091" w:history="1">
             <w:r>
               <w:rPr>
                 <w:rStyle w:val="Hyperlink"/>
@@ -570,7 +592,9 @@
             </w:r>
             <w:r>
               <w:rPr>
-                <w:noProof/>
+                <w:rFonts w:eastAsiaTheme="minorEastAsia"/>
+                <w:noProof/>
+                <w:lang w:eastAsia="ru-RU"/>
               </w:rPr>
               <w:tab/>
             </w:r>
@@ -600,7 +624,7 @@
                 <w:noProof/>
                 <w:webHidden/>
               </w:rPr>
-              <w:instrText xml:space="preserve"> PAGEREF _Toc88056083 \h </w:instrText>
+              <w:instrText xml:space="preserve"> PAGEREF _Toc88060091 \h </w:instrText>
             </w:r>
             <w:r>
               <w:rPr>
@@ -639,10 +663,12 @@
               <w:tab w:val="right" w:leader="dot" w:pos="9345"/>
             </w:tabs>
             <w:rPr>
+              <w:rFonts w:eastAsiaTheme="minorEastAsia"/>
               <w:noProof/>
+              <w:lang w:eastAsia="ru-RU"/>
             </w:rPr>
           </w:pPr>
-          <w:hyperlink w:anchor="_Toc88056084" w:history="1">
+          <w:hyperlink w:anchor="_Toc88060092" w:history="1">
             <w:r>
               <w:rPr>
                 <w:rStyle w:val="Hyperlink"/>
@@ -652,7 +678,9 @@
             </w:r>
             <w:r>
               <w:rPr>
-                <w:noProof/>
+                <w:rFonts w:eastAsiaTheme="minorEastAsia"/>
+                <w:noProof/>
+                <w:lang w:eastAsia="ru-RU"/>
               </w:rPr>
               <w:tab/>
             </w:r>
@@ -682,7 +710,7 @@
                 <w:noProof/>
                 <w:webHidden/>
               </w:rPr>
-              <w:instrText xml:space="preserve"> PAGEREF _Toc88056084 \h </w:instrText>
+              <w:instrText xml:space="preserve"> PAGEREF _Toc88060092 \h </w:instrText>
             </w:r>
             <w:r>
               <w:rPr>
@@ -702,7 +730,7 @@
                 <w:noProof/>
                 <w:webHidden/>
               </w:rPr>
-              <w:t>4</w:t>
+              <w:t>5</w:t>
             </w:r>
             <w:r>
               <w:rPr>
@@ -721,10 +749,12 @@
               <w:tab w:val="right" w:leader="dot" w:pos="9345"/>
             </w:tabs>
             <w:rPr>
+              <w:rFonts w:eastAsiaTheme="minorEastAsia"/>
               <w:noProof/>
+              <w:lang w:eastAsia="ru-RU"/>
             </w:rPr>
           </w:pPr>
-          <w:hyperlink w:anchor="_Toc88056085" w:history="1">
+          <w:hyperlink w:anchor="_Toc88060093" w:history="1">
             <w:r>
               <w:rPr>
                 <w:rStyle w:val="Hyperlink"/>
@@ -734,7 +764,9 @@
             </w:r>
             <w:r>
               <w:rPr>
-                <w:noProof/>
+                <w:rFonts w:eastAsiaTheme="minorEastAsia"/>
+                <w:noProof/>
+                <w:lang w:eastAsia="ru-RU"/>
               </w:rPr>
               <w:tab/>
             </w:r>
@@ -779,7 +811,7 @@
                 <w:noProof/>
                 <w:webHidden/>
               </w:rPr>
-              <w:instrText xml:space="preserve"> PAGEREF _Toc88056085 \h </w:instrText>
+              <w:instrText xml:space="preserve"> PAGEREF _Toc88060093 \h </w:instrText>
             </w:r>
             <w:r>
               <w:rPr>
@@ -818,10 +850,12 @@
               <w:tab w:val="right" w:leader="dot" w:pos="9345"/>
             </w:tabs>
             <w:rPr>
+              <w:rFonts w:eastAsiaTheme="minorEastAsia"/>
               <w:noProof/>
+              <w:lang w:eastAsia="ru-RU"/>
             </w:rPr>
           </w:pPr>
-          <w:hyperlink w:anchor="_Toc88056086" w:history="1">
+          <w:hyperlink w:anchor="_Toc88060094" w:history="1">
             <w:r>
               <w:rPr>
                 <w:rStyle w:val="Hyperlink"/>
@@ -831,7 +865,9 @@
             </w:r>
             <w:r>
               <w:rPr>
-                <w:noProof/>
+                <w:rFonts w:eastAsiaTheme="minorEastAsia"/>
+                <w:noProof/>
+                <w:lang w:eastAsia="ru-RU"/>
               </w:rPr>
               <w:tab/>
             </w:r>
@@ -876,7 +912,7 @@
                 <w:noProof/>
                 <w:webHidden/>
               </w:rPr>
-              <w:instrText xml:space="preserve"> PAGEREF _Toc88056086 \h </w:instrText>
+              <w:instrText xml:space="preserve"> PAGEREF _Toc88060094 \h </w:instrText>
             </w:r>
             <w:r>
               <w:rPr>
@@ -896,7 +932,7 @@
                 <w:noProof/>
                 <w:webHidden/>
               </w:rPr>
-              <w:t>5</w:t>
+              <w:t>6</w:t>
             </w:r>
             <w:r>
               <w:rPr>
@@ -915,10 +951,12 @@
               <w:tab w:val="right" w:leader="dot" w:pos="9345"/>
             </w:tabs>
             <w:rPr>
+              <w:rFonts w:eastAsiaTheme="minorEastAsia"/>
               <w:noProof/>
+              <w:lang w:eastAsia="ru-RU"/>
             </w:rPr>
           </w:pPr>
-          <w:hyperlink w:anchor="_Toc88056087" w:history="1">
+          <w:hyperlink w:anchor="_Toc88060095" w:history="1">
             <w:r>
               <w:rPr>
                 <w:rStyle w:val="Hyperlink"/>
@@ -929,7 +967,9 @@
             </w:r>
             <w:r>
               <w:rPr>
-                <w:noProof/>
+                <w:rFonts w:eastAsiaTheme="minorEastAsia"/>
+                <w:noProof/>
+                <w:lang w:eastAsia="ru-RU"/>
               </w:rPr>
               <w:tab/>
             </w:r>
@@ -959,7 +999,7 @@
                 <w:noProof/>
                 <w:webHidden/>
               </w:rPr>
-              <w:instrText xml:space="preserve"> PAGEREF _Toc88056087 \h </w:instrText>
+              <w:instrText xml:space="preserve"> PAGEREF _Toc88060095 \h </w:instrText>
             </w:r>
             <w:r>
               <w:rPr>
@@ -980,6 +1020,92 @@
                 <w:webHidden/>
               </w:rPr>
               <w:t>6</w:t>
+            </w:r>
+            <w:r>
+              <w:rPr>
+                <w:noProof/>
+                <w:webHidden/>
+              </w:rPr>
+              <w:fldChar w:fldCharType="end"/>
+            </w:r>
+          </w:hyperlink>
+        </w:p>
+        <w:p>
+          <w:pPr>
+            <w:pStyle w:val="TOC1"/>
+            <w:tabs>
+              <w:tab w:val="left" w:pos="440"/>
+              <w:tab w:val="right" w:leader="dot" w:pos="9345"/>
+            </w:tabs>
+            <w:rPr>
+              <w:rFonts w:eastAsiaTheme="minorEastAsia"/>
+              <w:noProof/>
+              <w:lang w:eastAsia="ru-RU"/>
+            </w:rPr>
+          </w:pPr>
+          <w:hyperlink w:anchor="_Toc88060096" w:history="1">
+            <w:r>
+              <w:rPr>
+                <w:rStyle w:val="Hyperlink"/>
+                <w:noProof/>
+              </w:rPr>
+              <w:t>6.</w:t>
+            </w:r>
+            <w:r>
+              <w:rPr>
+                <w:rFonts w:eastAsiaTheme="minorEastAsia"/>
+                <w:noProof/>
+                <w:lang w:eastAsia="ru-RU"/>
+              </w:rPr>
+              <w:tab/>
+            </w:r>
+            <w:r>
+              <w:rPr>
+                <w:rStyle w:val="Hyperlink"/>
+                <w:noProof/>
+              </w:rPr>
+              <w:t>Вывод</w:t>
+            </w:r>
+            <w:r>
+              <w:rPr>
+                <w:noProof/>
+                <w:webHidden/>
+              </w:rPr>
+              <w:tab/>
+            </w:r>
+            <w:r>
+              <w:rPr>
+                <w:noProof/>
+                <w:webHidden/>
+              </w:rPr>
+              <w:fldChar w:fldCharType="begin"/>
+            </w:r>
+            <w:r>
+              <w:rPr>
+                <w:noProof/>
+                <w:webHidden/>
+              </w:rPr>
+              <w:instrText xml:space="preserve"> PAGEREF _Toc88060096 \h </w:instrText>
+            </w:r>
+            <w:r>
+              <w:rPr>
+                <w:noProof/>
+                <w:webHidden/>
+              </w:rPr>
+            </w:r>
+            <w:r>
+              <w:rPr>
+                <w:noProof/>
+                <w:webHidden/>
+              </w:rPr>
+              <w:fldChar w:fldCharType="separate"/>
+            </w:r>
+            <w:r>
+              <w:rPr>
+                <w:noProof/>
+                <w:webHidden/>
+              </w:rPr>
+              <w:t>7</w:t>
             </w:r>
             <w:r>
               <w:rPr>
@@ -1039,7 +1165,7 @@
           <w:numId w:val="3"/>
         </w:numPr>
       </w:pPr>
-      <w:bookmarkStart w:id="0" w:name="_Toc88056083"/>
+      <w:bookmarkStart w:id="0" w:name="_Toc88060091"/>
       <w:r>
         <w:lastRenderedPageBreak/>
         <w:t>Блок-схема алгоритма</w:t>
@@ -1170,7 +1296,7 @@
           <w:numId w:val="3"/>
         </w:numPr>
       </w:pPr>
-      <w:bookmarkStart w:id="1" w:name="_Toc88056084"/>
+      <w:bookmarkStart w:id="1" w:name="_Toc88060092"/>
       <w:r>
         <w:lastRenderedPageBreak/>
         <w:t>Задание</w:t>
@@ -1350,7 +1476,7 @@
           <w:numId w:val="3"/>
         </w:numPr>
       </w:pPr>
-      <w:bookmarkStart w:id="2" w:name="_Toc88056085"/>
+      <w:bookmarkStart w:id="2" w:name="_Toc88060093"/>
       <w:r>
         <w:t xml:space="preserve">Решение в </w:t>
       </w:r>
@@ -1521,7 +1647,6 @@
           <w:lang w:val="en-US"/>
         </w:rPr>
       </w:pPr>
-      <w:proofErr w:type="spellStart"/>
       <w:r>
         <w:rPr>
           <w:rFonts w:ascii="Times New Roman" w:hAnsi="Times New Roman" w:cs="Times New Roman"/>
@@ -1529,37 +1654,7 @@
           <w:szCs w:val="28"/>
           <w:lang w:val="en-US"/>
         </w:rPr>
-        <w:t>AResult</w:t>
-      </w:r>
-      <w:proofErr w:type="spellEnd"/>
-      <w:r>
-        <w:rPr>
-          <w:rFonts w:ascii="Times New Roman" w:hAnsi="Times New Roman" w:cs="Times New Roman"/>
-          <w:sz w:val="28"/>
-          <w:szCs w:val="28"/>
-          <w:lang w:val="en-US"/>
-        </w:rPr>
-        <w:t xml:space="preserve"> = y * z * x * x - (z/sin(x/</w:t>
-      </w:r>
-      <w:proofErr w:type="gramStart"/>
-      <w:r>
-        <w:rPr>
-          <w:rFonts w:ascii="Times New Roman" w:hAnsi="Times New Roman" w:cs="Times New Roman"/>
-          <w:sz w:val="28"/>
-          <w:szCs w:val="28"/>
-          <w:lang w:val="en-US"/>
-        </w:rPr>
-        <w:t>z)^</w:t>
-      </w:r>
-      <w:proofErr w:type="gramEnd"/>
-      <w:r>
-        <w:rPr>
-          <w:rFonts w:ascii="Times New Roman" w:hAnsi="Times New Roman" w:cs="Times New Roman"/>
-          <w:sz w:val="28"/>
-          <w:szCs w:val="28"/>
-          <w:lang w:val="en-US"/>
-        </w:rPr>
-        <w:t>2)</w:t>
+        <w:t>AResult = y * z * x * x - (z/sin(x/z)^2)</w:t>
       </w:r>
     </w:p>
     <w:p>
@@ -1574,7 +1669,6 @@
           <w:lang w:val="en-US"/>
         </w:rPr>
       </w:pPr>
-      <w:proofErr w:type="spellStart"/>
       <w:r>
         <w:rPr>
           <w:rFonts w:ascii="Times New Roman" w:hAnsi="Times New Roman" w:cs="Times New Roman"/>
@@ -1582,17 +1676,7 @@
           <w:szCs w:val="28"/>
           <w:lang w:val="en-US"/>
         </w:rPr>
-        <w:t>BResult</w:t>
-      </w:r>
-      <w:proofErr w:type="spellEnd"/>
-      <w:r>
-        <w:rPr>
-          <w:rFonts w:ascii="Times New Roman" w:hAnsi="Times New Roman" w:cs="Times New Roman"/>
-          <w:sz w:val="28"/>
-          <w:szCs w:val="28"/>
-          <w:lang w:val="en-US"/>
-        </w:rPr>
-        <w:t xml:space="preserve"> = z * exp(-sqrt(z)) * cos(y*x/z)</w:t>
+        <w:t>BResult = z * exp(-sqrt(z)) * cos(y*x/z)</w:t>
       </w:r>
     </w:p>
     <w:p>
@@ -1619,8 +1703,6 @@
           <w:lang w:val="en-US"/>
         </w:rPr>
       </w:pPr>
-      <w:proofErr w:type="spellStart"/>
-      <w:proofErr w:type="gramStart"/>
       <w:r>
         <w:rPr>
           <w:rFonts w:ascii="Times New Roman" w:hAnsi="Times New Roman" w:cs="Times New Roman"/>
@@ -1629,47 +1711,7 @@
           <w:lang w:val="en-US"/>
         </w:rPr>
         <w:lastRenderedPageBreak/>
-        <w:t>println</w:t>
-      </w:r>
-      <w:proofErr w:type="spellEnd"/>
-      <w:r>
-        <w:rPr>
-          <w:rFonts w:ascii="Times New Roman" w:hAnsi="Times New Roman" w:cs="Times New Roman"/>
-          <w:sz w:val="28"/>
-          <w:szCs w:val="28"/>
-          <w:lang w:val="en-US"/>
-        </w:rPr>
-        <w:t>(</w:t>
-      </w:r>
-      <w:proofErr w:type="gramEnd"/>
-      <w:r>
-        <w:rPr>
-          <w:rFonts w:ascii="Times New Roman" w:hAnsi="Times New Roman" w:cs="Times New Roman"/>
-          <w:sz w:val="28"/>
-          <w:szCs w:val="28"/>
-          <w:lang w:val="en-US"/>
-        </w:rPr>
-        <w:t>"A = $</w:t>
-      </w:r>
-      <w:proofErr w:type="spellStart"/>
-      <w:r>
-        <w:rPr>
-          <w:rFonts w:ascii="Times New Roman" w:hAnsi="Times New Roman" w:cs="Times New Roman"/>
-          <w:sz w:val="28"/>
-          <w:szCs w:val="28"/>
-          <w:lang w:val="en-US"/>
-        </w:rPr>
-        <w:t>AResult</w:t>
-      </w:r>
-      <w:proofErr w:type="spellEnd"/>
-      <w:r>
-        <w:rPr>
-          <w:rFonts w:ascii="Times New Roman" w:hAnsi="Times New Roman" w:cs="Times New Roman"/>
-          <w:sz w:val="28"/>
-          <w:szCs w:val="28"/>
-          <w:lang w:val="en-US"/>
-        </w:rPr>
-        <w:t>");</w:t>
+        <w:t>println("A = $AResult");</w:t>
       </w:r>
     </w:p>
     <w:p>
@@ -1682,8 +1724,6 @@
           <w:szCs w:val="28"/>
         </w:rPr>
       </w:pPr>
-      <w:proofErr w:type="spellStart"/>
-      <w:proofErr w:type="gramStart"/>
       <w:r>
         <w:rPr>
           <w:rFonts w:ascii="Times New Roman" w:hAnsi="Times New Roman" w:cs="Times New Roman"/>
@@ -1691,47 +1731,7 @@
           <w:szCs w:val="28"/>
           <w:lang w:val="en-US"/>
         </w:rPr>
-        <w:t>println</w:t>
-      </w:r>
-      <w:proofErr w:type="spellEnd"/>
-      <w:r>
-        <w:rPr>
-          <w:rFonts w:ascii="Times New Roman" w:hAnsi="Times New Roman" w:cs="Times New Roman"/>
-          <w:sz w:val="28"/>
-          <w:szCs w:val="28"/>
-          <w:lang w:val="en-US"/>
-        </w:rPr>
-        <w:t>(</w:t>
-      </w:r>
-      <w:proofErr w:type="gramEnd"/>
-      <w:r>
-        <w:rPr>
-          <w:rFonts w:ascii="Times New Roman" w:hAnsi="Times New Roman" w:cs="Times New Roman"/>
-          <w:sz w:val="28"/>
-          <w:szCs w:val="28"/>
-          <w:lang w:val="en-US"/>
-        </w:rPr>
-        <w:t>"B =  $</w:t>
-      </w:r>
-      <w:proofErr w:type="spellStart"/>
-      <w:r>
-        <w:rPr>
-          <w:rFonts w:ascii="Times New Roman" w:hAnsi="Times New Roman" w:cs="Times New Roman"/>
-          <w:sz w:val="28"/>
-          <w:szCs w:val="28"/>
-          <w:lang w:val="en-US"/>
-        </w:rPr>
-        <w:t>BResult</w:t>
-      </w:r>
-      <w:proofErr w:type="spellEnd"/>
-      <w:r>
-        <w:rPr>
-          <w:rFonts w:ascii="Times New Roman" w:hAnsi="Times New Roman" w:cs="Times New Roman"/>
-          <w:sz w:val="28"/>
-          <w:szCs w:val="28"/>
-          <w:lang w:val="en-US"/>
-        </w:rPr>
-        <w:t>")</w:t>
+        <w:t>println("B =  $BResult")</w:t>
       </w:r>
     </w:p>
     <w:p>
@@ -1742,7 +1742,7 @@
           <w:numId w:val="3"/>
         </w:numPr>
       </w:pPr>
-      <w:bookmarkStart w:id="3" w:name="_Toc88056086"/>
+      <w:bookmarkStart w:id="3" w:name="_Toc88060094"/>
       <w:r>
         <w:t>Р</w:t>
       </w:r>
@@ -2081,7 +2081,7 @@
           <w:lang w:val="en-US"/>
         </w:rPr>
       </w:pPr>
-      <w:bookmarkStart w:id="4" w:name="_Toc88056087"/>
+      <w:bookmarkStart w:id="4" w:name="_Toc88060095"/>
       <w:r>
         <w:t>Принтскрин решения</w:t>
       </w:r>
@@ -2187,10 +2187,12 @@
       <w:r>
         <w:br w:type="page"/>
       </w:r>
+      <w:bookmarkStart w:id="5" w:name="_Toc88060096"/>
       <w:r>
         <w:lastRenderedPageBreak/>
         <w:t>Вывод</w:t>
       </w:r>
+      <w:bookmarkEnd w:id="5"/>
     </w:p>
     <w:p>
       <w:pPr>

</xml_diff>